<commit_message>
one row 2 photo and add photo and tabel view data
</commit_message>
<xml_diff>
--- a/Project/learn_docxtpl/input/django_model_data_to_docx.docx
+++ b/Project/learn_docxtpl/input/django_model_data_to_docx.docx
@@ -66,55 +66,61 @@
         <w:t>Django model with jinja</w:t>
       </w:r>
     </w:p>
-    <w:tbl>
-      <w:tblPr>
-        <w:tblStyle w:val="TableGrid"/>
-        <w:tblW w:w="0" w:type="auto"/>
-        <w:tblLook w:val="04A0" w:firstRow="1" w:lastRow="0" w:firstColumn="1" w:lastColumn="0" w:noHBand="0" w:noVBand="1"/>
-      </w:tblPr>
-      <w:tblGrid>
-        <w:gridCol w:w="4806"/>
-        <w:gridCol w:w="4210"/>
-      </w:tblGrid>
-      <w:tr>
-        <w:tc>
-          <w:tcPr>
-            <w:tcW w:w="4806" w:type="dxa"/>
-          </w:tcPr>
-          <w:p>
-            <w:r>
-              <w:t xml:space="preserve"> {% for field in </w:t>
-            </w:r>
-            <w:proofErr w:type="spellStart"/>
-            <w:r>
-              <w:t>field_names</w:t>
-            </w:r>
-            <w:proofErr w:type="spellEnd"/>
-            <w:r>
-              <w:t xml:space="preserve"> %} {{ field }}  </w:t>
-            </w:r>
-          </w:p>
-        </w:tc>
-        <w:tc>
-          <w:tcPr>
-            <w:tcW w:w="4210" w:type="dxa"/>
-          </w:tcPr>
-          <w:p>
-            <w:r>
-              <w:t xml:space="preserve">{% </w:t>
-            </w:r>
-            <w:proofErr w:type="spellStart"/>
-            <w:r>
-              <w:t>endfor</w:t>
-            </w:r>
-            <w:proofErr w:type="spellEnd"/>
-            <w:r>
-              <w:t xml:space="preserve"> %}</w:t>
-            </w:r>
-          </w:p>
-        </w:tc>
-      </w:tr>
-    </w:tbl>
+    <w:p>
+      <w:pPr>
+        <w:rPr>
+          <w:b/>
+          <w:bCs/>
+        </w:rPr>
+      </w:pPr>
+      <w:r>
+        <w:rPr>
+          <w:b/>
+          <w:bCs/>
+        </w:rPr>
+        <w:t xml:space="preserve">{% for field in </w:t>
+      </w:r>
+      <w:proofErr w:type="spellStart"/>
+      <w:r>
+        <w:rPr>
+          <w:b/>
+          <w:bCs/>
+        </w:rPr>
+        <w:t>field_names</w:t>
+      </w:r>
+      <w:proofErr w:type="spellEnd"/>
+      <w:r>
+        <w:rPr>
+          <w:b/>
+          <w:bCs/>
+        </w:rPr>
+        <w:t xml:space="preserve"> %} {{ field }}  </w:t>
+      </w:r>
+      <w:r>
+        <w:rPr>
+          <w:b/>
+          <w:bCs/>
+        </w:rPr>
+        <w:tab/>
+        <w:t xml:space="preserve">{% </w:t>
+      </w:r>
+      <w:proofErr w:type="spellStart"/>
+      <w:r>
+        <w:rPr>
+          <w:b/>
+          <w:bCs/>
+        </w:rPr>
+        <w:t>endfor</w:t>
+      </w:r>
+      <w:proofErr w:type="spellEnd"/>
+      <w:r>
+        <w:rPr>
+          <w:b/>
+          <w:bCs/>
+        </w:rPr>
+        <w:t xml:space="preserve"> %}</w:t>
+      </w:r>
+    </w:p>
     <w:p/>
     <w:p/>
     <w:p>

</xml_diff>